<commit_message>
Updated doc with diagrams
</commit_message>
<xml_diff>
--- a/Documento_Proyecto_Practica_AllCode.docx
+++ b/Documento_Proyecto_Practica_AllCode.docx
@@ -8,15 +8,15 @@
         <w:rPr>
           <w:b/>
           <w:i/>
-          <w:sz w:val="24"/>
-          <w:lang w:val="es-MX"/>
-        </w:rPr>
-      </w:pPr>
-      <w:r>
-        <w:rPr>
-          <w:b/>
-          <w:i/>
-          <w:sz w:val="24"/>
+          <w:sz w:val="32"/>
+          <w:lang w:val="es-MX"/>
+        </w:rPr>
+      </w:pPr>
+      <w:r>
+        <w:rPr>
+          <w:b/>
+          <w:i/>
+          <w:sz w:val="32"/>
           <w:lang w:val="es-MX"/>
         </w:rPr>
         <w:t>Proyecto practica AllCode</w:t>
@@ -635,15 +635,7 @@
           <w:szCs w:val="21"/>
           <w:shd w:val="clear" w:color="auto" w:fill="FFFFFF"/>
         </w:rPr>
-        <w:t>±</w:t>
-      </w:r>
-      <w:r>
-        <w:rPr>
-          <w:rFonts w:cstheme="minorHAnsi"/>
-          <w:szCs w:val="21"/>
-          <w:shd w:val="clear" w:color="auto" w:fill="FFFFFF"/>
-        </w:rPr>
-        <w:t>3 meses</w:t>
+        <w:t>±3 meses</w:t>
       </w:r>
       <w:r>
         <w:rPr>
@@ -742,19 +734,7 @@
         <w:rPr>
           <w:lang w:val="es-MX"/>
         </w:rPr>
-        <w:t>Desarrollar una herramienta que permita la gestión de desarrolladores por parte de los líderes de</w:t>
-      </w:r>
-      <w:r>
-        <w:rPr>
-          <w:lang w:val="es-MX"/>
-        </w:rPr>
-        <w:t xml:space="preserve"> proyecto</w:t>
-      </w:r>
-      <w:r>
-        <w:rPr>
-          <w:lang w:val="es-MX"/>
-        </w:rPr>
-        <w:t>.</w:t>
+        <w:t>Desarrollar una herramienta que permita la gestión de desarrolladores por parte de los líderes de proyecto.</w:t>
       </w:r>
     </w:p>
     <w:p>
@@ -996,13 +976,6 @@
     <w:p>
       <w:pPr>
         <w:rPr>
-          <w:lang w:val="es-MX"/>
-        </w:rPr>
-      </w:pPr>
-    </w:p>
-    <w:p>
-      <w:pPr>
-        <w:rPr>
           <w:b/>
           <w:i/>
           <w:sz w:val="28"/>
@@ -1016,6 +989,7 @@
           <w:sz w:val="28"/>
           <w:lang w:val="es-MX"/>
         </w:rPr>
+        <w:lastRenderedPageBreak/>
         <w:t xml:space="preserve">Marco </w:t>
       </w:r>
       <w:r>
@@ -1080,6 +1054,14 @@
         </w:rPr>
         <w:t>Aquí se aclararán de manera breve algunos conceptos técnicos utilizados para la definición e implementación de la solución presentada para la automatización del reporte de horas.</w:t>
       </w:r>
+    </w:p>
+    <w:p>
+      <w:pPr>
+        <w:jc w:val="both"/>
+        <w:rPr>
+          <w:lang w:val="es-MX"/>
+        </w:rPr>
+      </w:pPr>
     </w:p>
     <w:p>
       <w:pPr>
@@ -1221,6 +1203,7 @@
       </w:pPr>
       <w:r>
         <w:rPr>
+          <w:noProof/>
           <w:lang w:val="es-MX"/>
         </w:rPr>
         <w:drawing>
@@ -1276,7 +1259,25 @@
           <w:sz w:val="18"/>
           <w:lang w:val="es-MX"/>
         </w:rPr>
-        <w:t xml:space="preserve">Figura 1. </w:t>
+        <w:t>Figura 1</w:t>
+      </w:r>
+      <w:r>
+        <w:rPr>
+          <w:b/>
+          <w:i/>
+          <w:sz w:val="18"/>
+          <w:lang w:val="es-MX"/>
+        </w:rPr>
+        <w:t xml:space="preserve"> [6]</w:t>
+      </w:r>
+      <w:r>
+        <w:rPr>
+          <w:b/>
+          <w:i/>
+          <w:sz w:val="18"/>
+          <w:lang w:val="es-MX"/>
+        </w:rPr>
+        <w:t xml:space="preserve">. </w:t>
       </w:r>
       <w:r>
         <w:rPr>
@@ -1428,6 +1429,7 @@
       </w:pPr>
       <w:r>
         <w:rPr>
+          <w:noProof/>
           <w:lang w:val="es-MX"/>
         </w:rPr>
         <w:drawing>
@@ -1479,193 +1481,1147 @@
         <w:ind w:firstLine="705"/>
         <w:jc w:val="center"/>
         <w:rPr>
-          <w:lang w:val="es-MX"/>
-        </w:rPr>
-      </w:pPr>
-      <w:r>
-        <w:rPr>
-          <w:lang w:val="es-MX"/>
-        </w:rPr>
-        <w:t>Figura 2. Arquitectura conceptual de alto nivel de la solución propuesta.</w:t>
-      </w:r>
-    </w:p>
-    <w:p>
-      <w:pPr>
-        <w:rPr>
-          <w:lang w:val="es-MX"/>
-        </w:rPr>
-      </w:pPr>
-      <w:r>
-        <w:rPr>
-          <w:lang w:val="es-MX"/>
-        </w:rPr>
+          <w:sz w:val="18"/>
+          <w:lang w:val="es-MX"/>
+        </w:rPr>
+      </w:pPr>
+      <w:r>
+        <w:rPr>
+          <w:b/>
+          <w:sz w:val="18"/>
+          <w:lang w:val="es-MX"/>
+        </w:rPr>
+        <w:t>Figura 2</w:t>
+      </w:r>
+      <w:r>
+        <w:rPr>
+          <w:sz w:val="18"/>
+          <w:lang w:val="es-MX"/>
+        </w:rPr>
+        <w:t>. Arquitectura conceptual de alto nivel de la solución propuesta.</w:t>
+      </w:r>
+    </w:p>
+    <w:p>
+      <w:pPr>
+        <w:ind w:firstLine="705"/>
+        <w:jc w:val="center"/>
+        <w:rPr>
+          <w:lang w:val="es-MX"/>
+        </w:rPr>
+      </w:pPr>
+    </w:p>
+    <w:p>
+      <w:pPr>
+        <w:ind w:firstLine="705"/>
+        <w:rPr>
+          <w:lang w:val="es-MX"/>
+        </w:rPr>
+      </w:pPr>
+    </w:p>
+    <w:p>
+      <w:pPr>
+        <w:ind w:firstLine="705"/>
+        <w:jc w:val="center"/>
+        <w:rPr>
+          <w:lang w:val="es-MX"/>
+        </w:rPr>
+      </w:pPr>
+    </w:p>
+    <w:p>
+      <w:pPr>
+        <w:ind w:firstLine="705"/>
+        <w:jc w:val="center"/>
+        <w:rPr>
+          <w:lang w:val="es-MX"/>
+        </w:rPr>
+      </w:pPr>
+    </w:p>
+    <w:p>
+      <w:pPr>
+        <w:ind w:firstLine="705"/>
+        <w:jc w:val="center"/>
+        <w:rPr>
+          <w:lang w:val="es-MX"/>
+        </w:rPr>
+      </w:pPr>
+    </w:p>
+    <w:p>
+      <w:pPr>
+        <w:ind w:firstLine="708"/>
+        <w:rPr>
+          <w:b/>
+          <w:i/>
+          <w:sz w:val="28"/>
+          <w:lang w:val="es-MX"/>
+        </w:rPr>
+      </w:pPr>
+      <w:r>
+        <w:rPr>
+          <w:b/>
+          <w:i/>
+          <w:sz w:val="24"/>
+          <w:lang w:val="es-MX"/>
+        </w:rPr>
+        <w:lastRenderedPageBreak/>
         <w:t>Modelo MVC</w:t>
       </w:r>
     </w:p>
     <w:p>
       <w:pPr>
-        <w:rPr>
-          <w:lang w:val="es-MX"/>
-        </w:rPr>
-      </w:pPr>
-      <w:bookmarkStart w:id="0" w:name="_GoBack"/>
-      <w:bookmarkEnd w:id="0"/>
-    </w:p>
-    <w:p>
-      <w:pPr>
-        <w:rPr>
-          <w:lang w:val="es-MX"/>
-        </w:rPr>
-      </w:pPr>
-      <w:r>
-        <w:rPr>
-          <w:lang w:val="es-MX"/>
-        </w:rPr>
-        <w:t xml:space="preserve">Conceptos de la </w:t>
+        <w:ind w:left="708"/>
+        <w:jc w:val="both"/>
+        <w:rPr>
+          <w:lang w:val="es-MX"/>
+        </w:rPr>
+      </w:pPr>
+      <w:r>
+        <w:rPr>
+          <w:lang w:val="es-MX"/>
+        </w:rPr>
+        <w:t>También en la arquitectura de la solución se implementa un concepto que ayuda a mantener la separación de procesos y garantiza la persistencia de los datos en un ambiente protegido</w:t>
+      </w:r>
+      <w:r>
+        <w:rPr>
+          <w:lang w:val="es-MX"/>
+        </w:rPr>
+        <w:t xml:space="preserve">: que es la arquitectura MVC (Modelo, Vista, Controlador). </w:t>
+      </w:r>
+      <w:r>
+        <w:rPr>
+          <w:lang w:val="es-MX"/>
+        </w:rPr>
+        <w:t xml:space="preserve">Aunque esta se define como una arquitectura aparte, ciertos aspectos de esta se implementan de manera implícita en el proyecto. En este caso el principio fundamental del modelo MVC es que separa en tres capas la solución </w:t>
+      </w:r>
+      <w:r>
+        <w:rPr>
+          <w:b/>
+          <w:sz w:val="16"/>
+          <w:szCs w:val="16"/>
+          <w:lang w:val="es-MX"/>
+        </w:rPr>
+        <w:t>[4]</w:t>
+      </w:r>
+      <w:r>
+        <w:rPr>
+          <w:lang w:val="es-MX"/>
+        </w:rPr>
+        <w:t>.</w:t>
+      </w:r>
+    </w:p>
+    <w:p>
+      <w:pPr>
+        <w:pStyle w:val="Prrafodelista"/>
+        <w:numPr>
+          <w:ilvl w:val="0"/>
+          <w:numId w:val="1"/>
+        </w:numPr>
+        <w:rPr>
+          <w:lang w:val="es-MX"/>
+        </w:rPr>
+      </w:pPr>
+      <w:r>
+        <w:rPr>
+          <w:b/>
+          <w:lang w:val="es-MX"/>
+        </w:rPr>
+        <w:t>Modelo</w:t>
+      </w:r>
+      <w:r>
+        <w:rPr>
+          <w:lang w:val="es-MX"/>
+        </w:rPr>
+        <w:t>: Capa encargada de la persistencia y gestión de datos (Bases de datos)</w:t>
+      </w:r>
+    </w:p>
+    <w:p>
+      <w:pPr>
+        <w:pStyle w:val="Prrafodelista"/>
+        <w:numPr>
+          <w:ilvl w:val="0"/>
+          <w:numId w:val="1"/>
+        </w:numPr>
+        <w:rPr>
+          <w:lang w:val="es-MX"/>
+        </w:rPr>
+      </w:pPr>
+      <w:r>
+        <w:rPr>
+          <w:b/>
+          <w:lang w:val="es-MX"/>
+        </w:rPr>
+        <w:t>Vista</w:t>
+      </w:r>
+      <w:r>
+        <w:rPr>
+          <w:lang w:val="es-MX"/>
+        </w:rPr>
+        <w:t>: Capa que contiene la interfaz gráfica. Generalmente se refiere a la interfaz con la que el usuario final interactúa.</w:t>
+      </w:r>
+    </w:p>
+    <w:p>
+      <w:pPr>
+        <w:pStyle w:val="Prrafodelista"/>
+        <w:numPr>
+          <w:ilvl w:val="0"/>
+          <w:numId w:val="1"/>
+        </w:numPr>
+        <w:rPr>
+          <w:lang w:val="es-MX"/>
+        </w:rPr>
+      </w:pPr>
+      <w:r>
+        <w:rPr>
+          <w:b/>
+          <w:lang w:val="es-MX"/>
+        </w:rPr>
+        <w:t>Controlador</w:t>
+      </w:r>
+      <w:r>
+        <w:rPr>
+          <w:lang w:val="es-MX"/>
+        </w:rPr>
+        <w:t>: Pate lógica del sistema. Encargado de implementar las reglas de negocio del sistema.</w:t>
+      </w:r>
+    </w:p>
+    <w:p>
+      <w:pPr>
+        <w:ind w:left="708"/>
+        <w:rPr>
+          <w:lang w:val="es-MX"/>
+        </w:rPr>
+      </w:pPr>
+      <w:r>
+        <w:rPr>
+          <w:lang w:val="es-MX"/>
+        </w:rPr>
+        <w:t xml:space="preserve">Este principio de las capas separadas </w:t>
+      </w:r>
+      <w:r>
+        <w:rPr>
+          <w:lang w:val="es-MX"/>
+        </w:rPr>
+        <w:t xml:space="preserve">se implementa </w:t>
+      </w:r>
+      <w:r>
+        <w:rPr>
+          <w:lang w:val="es-MX"/>
+        </w:rPr>
+        <w:t>en la solución para garantizar un ambiente seguro y reusable.</w:t>
+      </w:r>
+    </w:p>
+    <w:p>
+      <w:pPr>
+        <w:ind w:left="708"/>
+        <w:rPr>
+          <w:lang w:val="es-MX"/>
+        </w:rPr>
+      </w:pPr>
+    </w:p>
+    <w:p>
+      <w:pPr>
+        <w:ind w:firstLine="708"/>
+        <w:rPr>
+          <w:b/>
+          <w:i/>
+          <w:sz w:val="28"/>
+          <w:lang w:val="es-MX"/>
+        </w:rPr>
+      </w:pPr>
+      <w:r>
+        <w:rPr>
+          <w:b/>
+          <w:i/>
+          <w:sz w:val="24"/>
+          <w:lang w:val="es-MX"/>
+        </w:rPr>
+        <w:t>Diseño de la experiencia de usuario</w:t>
+      </w:r>
+    </w:p>
+    <w:p>
+      <w:pPr>
+        <w:ind w:left="708"/>
+        <w:rPr>
+          <w:lang w:val="es-MX"/>
+        </w:rPr>
+      </w:pPr>
+      <w:r>
+        <w:rPr>
+          <w:lang w:val="es-MX"/>
+        </w:rPr>
+        <w:t xml:space="preserve">Es un proceso que captura las actividades que realiza el usuario para llevarlas a una solución de software que sea lo más amigable e intuitiva para el usuario final. Todo el proceso da cuenta de lo que es relevante y natural para el usuario final </w:t>
+      </w:r>
+      <w:r>
+        <w:rPr>
+          <w:lang w:val="es-MX"/>
+        </w:rPr>
+        <w:t>permitiendo de esta</w:t>
+      </w:r>
+      <w:r>
+        <w:rPr>
+          <w:lang w:val="es-MX"/>
+        </w:rPr>
+        <w:t xml:space="preserve"> manera tomar decisiones de diseño que impacten la solución </w:t>
+      </w:r>
+      <w:r>
+        <w:rPr>
+          <w:lang w:val="es-MX"/>
+        </w:rPr>
+        <w:t xml:space="preserve">de manera positiva </w:t>
+      </w:r>
+      <w:r>
+        <w:rPr>
+          <w:lang w:val="es-MX"/>
+        </w:rPr>
+        <w:t xml:space="preserve">y </w:t>
+      </w:r>
+      <w:r>
+        <w:rPr>
+          <w:lang w:val="es-MX"/>
+        </w:rPr>
+        <w:t>que genere en el usuario una sensación de valor de la solución aportada.</w:t>
+      </w:r>
+    </w:p>
+    <w:p>
+      <w:pPr>
+        <w:ind w:left="708"/>
+        <w:rPr>
+          <w:lang w:val="es-MX"/>
+        </w:rPr>
+      </w:pPr>
+    </w:p>
+    <w:p>
+      <w:pPr>
+        <w:ind w:left="708"/>
+        <w:jc w:val="center"/>
+        <w:rPr>
+          <w:lang w:val="es-MX"/>
+        </w:rPr>
+      </w:pPr>
+      <w:r>
+        <w:rPr>
+          <w:noProof/>
+        </w:rPr>
+        <w:drawing>
+          <wp:inline distT="0" distB="0" distL="0" distR="0">
+            <wp:extent cx="3371850" cy="2249223"/>
+            <wp:effectExtent l="0" t="0" r="0" b="0"/>
+            <wp:docPr id="2" name="Imagen 2" descr="Diseño UX: Cómo mejorar la experiencia de usuario de tu web - DXmedia"/>
+            <wp:cNvGraphicFramePr>
+              <a:graphicFrameLocks xmlns:a="http://schemas.openxmlformats.org/drawingml/2006/main" noChangeAspect="1"/>
+            </wp:cNvGraphicFramePr>
+            <a:graphic xmlns:a="http://schemas.openxmlformats.org/drawingml/2006/main">
+              <a:graphicData uri="http://schemas.openxmlformats.org/drawingml/2006/picture">
+                <pic:pic xmlns:pic="http://schemas.openxmlformats.org/drawingml/2006/picture">
+                  <pic:nvPicPr>
+                    <pic:cNvPr id="0" name="Picture 1" descr="Diseño UX: Cómo mejorar la experiencia de usuario de tu web - DXmedia"/>
+                    <pic:cNvPicPr>
+                      <a:picLocks noChangeAspect="1" noChangeArrowheads="1"/>
+                    </pic:cNvPicPr>
+                  </pic:nvPicPr>
+                  <pic:blipFill>
+                    <a:blip r:embed="rId8" cstate="print">
+                      <a:extLst>
+                        <a:ext uri="{28A0092B-C50C-407E-A947-70E740481C1C}">
+                          <a14:useLocalDpi xmlns:a14="http://schemas.microsoft.com/office/drawing/2010/main" val="0"/>
+                        </a:ext>
+                      </a:extLst>
+                    </a:blip>
+                    <a:srcRect/>
+                    <a:stretch>
+                      <a:fillRect/>
+                    </a:stretch>
+                  </pic:blipFill>
+                  <pic:spPr bwMode="auto">
+                    <a:xfrm>
+                      <a:off x="0" y="0"/>
+                      <a:ext cx="3402867" cy="2269913"/>
+                    </a:xfrm>
+                    <a:prstGeom prst="rect">
+                      <a:avLst/>
+                    </a:prstGeom>
+                    <a:noFill/>
+                    <a:ln>
+                      <a:noFill/>
+                    </a:ln>
+                  </pic:spPr>
+                </pic:pic>
+              </a:graphicData>
+            </a:graphic>
+          </wp:inline>
+        </w:drawing>
+      </w:r>
+    </w:p>
+    <w:p>
+      <w:pPr>
+        <w:ind w:left="708"/>
+        <w:jc w:val="center"/>
+        <w:rPr>
+          <w:sz w:val="18"/>
+          <w:lang w:val="es-MX"/>
+        </w:rPr>
+      </w:pPr>
+      <w:r>
+        <w:rPr>
+          <w:b/>
+          <w:sz w:val="18"/>
+          <w:lang w:val="es-MX"/>
+        </w:rPr>
+        <w:t>Figura 3</w:t>
+      </w:r>
+      <w:r>
+        <w:rPr>
+          <w:b/>
+          <w:sz w:val="18"/>
+          <w:lang w:val="es-MX"/>
+        </w:rPr>
+        <w:t xml:space="preserve"> [5]</w:t>
+      </w:r>
+      <w:r>
+        <w:rPr>
+          <w:b/>
+          <w:sz w:val="18"/>
+          <w:lang w:val="es-MX"/>
+        </w:rPr>
+        <w:t>.</w:t>
+      </w:r>
+      <w:r>
+        <w:rPr>
+          <w:sz w:val="18"/>
+          <w:lang w:val="es-MX"/>
+        </w:rPr>
+        <w:t xml:space="preserve"> Lucca, R. (s. f.). Diseño UX: Cómo mejorar la experiencia de usuario de tu web. DXMedia. </w:t>
+      </w:r>
+      <w:hyperlink r:id="rId9" w:history="1">
+        <w:r>
+          <w:rPr>
+            <w:rStyle w:val="Hipervnculo"/>
+            <w:sz w:val="18"/>
+            <w:lang w:val="es-MX"/>
+          </w:rPr>
+          <w:t>https://dxmedia.net/ux-mejorar-experiencia-usuario/</w:t>
+        </w:r>
+      </w:hyperlink>
+    </w:p>
+    <w:p>
+      <w:pPr>
+        <w:ind w:left="708"/>
+        <w:jc w:val="center"/>
+        <w:rPr>
+          <w:lang w:val="es-MX"/>
+        </w:rPr>
+      </w:pPr>
+    </w:p>
+    <w:p>
+      <w:pPr>
+        <w:ind w:left="708"/>
+        <w:jc w:val="both"/>
+        <w:rPr>
+          <w:lang w:val="es-MX"/>
+        </w:rPr>
+      </w:pPr>
+      <w:r>
+        <w:rPr>
+          <w:lang w:val="es-MX"/>
+        </w:rPr>
+        <w:lastRenderedPageBreak/>
+        <w:t>El diseño orientado a la experiencia de usuario comprende varias etapas, y dependiendo del diseñador y la empresa se toman distintos caminos, pero en resumen se necesita recolectar información de:</w:t>
+      </w:r>
+    </w:p>
+    <w:p>
+      <w:pPr>
+        <w:pStyle w:val="Prrafodelista"/>
+        <w:numPr>
+          <w:ilvl w:val="0"/>
+          <w:numId w:val="1"/>
+        </w:numPr>
+        <w:jc w:val="both"/>
+        <w:rPr>
+          <w:lang w:val="es-MX"/>
+        </w:rPr>
+      </w:pPr>
+      <w:r>
+        <w:rPr>
+          <w:b/>
+          <w:lang w:val="es-MX"/>
+        </w:rPr>
+        <w:t>Investigación del usuario</w:t>
+      </w:r>
+      <w:r>
+        <w:rPr>
+          <w:lang w:val="es-MX"/>
+        </w:rPr>
+        <w:t>:</w:t>
+      </w:r>
+      <w:r>
+        <w:rPr>
+          <w:lang w:val="es-MX"/>
+        </w:rPr>
+        <w:t xml:space="preserve"> En esta etapa se busca sacar información sobre el usuario. Toda la que sea relevante, a través de entrevistas, encuestas, contextual inquiry, entre otras. Todo esto con el fin de definir los intereses del usuario, la forma de llevar a cabo actividades, sus motivaciones, sus preocupaciones, quien es realmente el usuario. Ya que esto ayuda a definir una solución de mas valor para el usuario final.</w:t>
+      </w:r>
+    </w:p>
+    <w:p>
+      <w:pPr>
+        <w:pStyle w:val="Prrafodelista"/>
+        <w:numPr>
+          <w:ilvl w:val="0"/>
+          <w:numId w:val="1"/>
+        </w:numPr>
+        <w:jc w:val="both"/>
+        <w:rPr>
+          <w:b/>
+          <w:lang w:val="es-MX"/>
+        </w:rPr>
+      </w:pPr>
+      <w:r>
+        <w:rPr>
+          <w:b/>
+          <w:lang w:val="es-MX"/>
+        </w:rPr>
+        <w:t>Definición puntos críticos:</w:t>
+      </w:r>
+      <w:r>
+        <w:rPr>
+          <w:b/>
+          <w:lang w:val="es-MX"/>
+        </w:rPr>
+        <w:t xml:space="preserve"> </w:t>
+      </w:r>
+      <w:r>
+        <w:rPr>
+          <w:lang w:val="es-MX"/>
+        </w:rPr>
+        <w:t>En esta etapa del proceso los diseñadores tienen la tarea de definir, a partir de la investigación del usuario, cuáles serán los pilares que la solución debe contener para así garantizar un enfoque correcto en el desarrollo e implementación de la solución.</w:t>
+      </w:r>
+    </w:p>
+    <w:p>
+      <w:pPr>
+        <w:pStyle w:val="Prrafodelista"/>
+        <w:numPr>
+          <w:ilvl w:val="0"/>
+          <w:numId w:val="1"/>
+        </w:numPr>
+        <w:jc w:val="both"/>
+        <w:rPr>
+          <w:b/>
+          <w:lang w:val="es-MX"/>
+        </w:rPr>
+      </w:pPr>
+      <w:r>
+        <w:rPr>
+          <w:b/>
+          <w:lang w:val="es-MX"/>
+        </w:rPr>
+        <w:t>Esquematización y navegabilidad</w:t>
+      </w:r>
+      <w:r>
+        <w:rPr>
+          <w:b/>
+          <w:lang w:val="es-MX"/>
+        </w:rPr>
+        <w:t xml:space="preserve">: </w:t>
+      </w:r>
+      <w:r>
+        <w:rPr>
+          <w:lang w:val="es-MX"/>
+        </w:rPr>
+        <w:t>Después de definir el usuario, sus intereses y aparte tener claros los puntos críticos del público objetivo, se procede a una esquematización. Que es donde se usa el resultado de las anteriores etapas para definir los pasos de las actividades, la navegabilidad y el diseño de la solución final. Se hace teniendo en cuenta las anteriores etapas ya que esto permite tener al usuario como pilar del desarrollo y diseño.</w:t>
+      </w:r>
+    </w:p>
+    <w:p>
+      <w:pPr>
+        <w:pStyle w:val="Prrafodelista"/>
+        <w:numPr>
+          <w:ilvl w:val="0"/>
+          <w:numId w:val="1"/>
+        </w:numPr>
+        <w:jc w:val="both"/>
+        <w:rPr>
+          <w:b/>
+          <w:lang w:val="es-MX"/>
+        </w:rPr>
+      </w:pPr>
+      <w:r>
+        <w:rPr>
+          <w:b/>
+          <w:lang w:val="es-MX"/>
+        </w:rPr>
+        <w:t>Diseño y prototipado</w:t>
+      </w:r>
+      <w:r>
+        <w:rPr>
+          <w:b/>
+          <w:lang w:val="es-MX"/>
+        </w:rPr>
+        <w:t xml:space="preserve">: </w:t>
+      </w:r>
+      <w:r>
+        <w:rPr>
+          <w:lang w:val="es-MX"/>
+        </w:rPr>
+        <w:t>En esta etapa se puede proceder a diseñar un prototipado a partir de la investigación que se le realizo al usuario. Al ser una etapa aún muy temprana y que no consume casi tiempo, se pueden tomar decisiones que hagan volver a cierta parte del proceso a ajustar algún error.</w:t>
+      </w:r>
+    </w:p>
+    <w:p>
+      <w:pPr>
+        <w:rPr>
+          <w:lang w:val="es-MX"/>
+        </w:rPr>
+      </w:pPr>
+    </w:p>
+    <w:p>
+      <w:pPr>
+        <w:rPr>
+          <w:lang w:val="es-MX"/>
+        </w:rPr>
+      </w:pPr>
+    </w:p>
+    <w:p>
+      <w:pPr>
+        <w:jc w:val="both"/>
+        <w:rPr>
+          <w:b/>
+          <w:i/>
+          <w:sz w:val="24"/>
+          <w:lang w:val="es-MX"/>
+        </w:rPr>
+      </w:pPr>
+      <w:r>
+        <w:rPr>
+          <w:b/>
+          <w:i/>
+          <w:sz w:val="24"/>
+          <w:lang w:val="es-MX"/>
+        </w:rPr>
+        <w:t>Conceptos técnicos</w:t>
+      </w:r>
+    </w:p>
+    <w:p>
+      <w:pPr>
+        <w:rPr>
+          <w:lang w:val="es-MX"/>
+        </w:rPr>
+      </w:pPr>
+      <w:r>
+        <w:rPr>
+          <w:lang w:val="es-MX"/>
+        </w:rPr>
+        <w:t>Aquí se explicarán los conceptos relacionados a la solución especifica de reporte de horas y actividades para los desarrolladores de AllCode.</w:t>
+      </w:r>
+    </w:p>
+    <w:p>
+      <w:pPr>
+        <w:rPr>
+          <w:lang w:val="es-MX"/>
+        </w:rPr>
+      </w:pPr>
+    </w:p>
+    <w:p>
+      <w:pPr>
+        <w:ind w:firstLine="708"/>
+        <w:rPr>
+          <w:b/>
+          <w:i/>
+          <w:sz w:val="24"/>
+          <w:lang w:val="es-MX"/>
+        </w:rPr>
+      </w:pPr>
+      <w:r>
+        <w:rPr>
+          <w:b/>
+          <w:i/>
+          <w:sz w:val="24"/>
+          <w:lang w:val="es-MX"/>
+        </w:rPr>
+        <w:t>Entidades</w:t>
+      </w:r>
+    </w:p>
+    <w:p>
+      <w:pPr>
+        <w:ind w:firstLine="708"/>
+        <w:rPr>
+          <w:lang w:val="es-MX"/>
+        </w:rPr>
+      </w:pPr>
+      <w:r>
+        <w:rPr>
+          <w:lang w:val="es-MX"/>
+        </w:rPr>
+        <w:t xml:space="preserve">Las entidades básicas para comprender el proyecto son: </w:t>
+      </w:r>
+    </w:p>
+    <w:p>
+      <w:pPr>
+        <w:ind w:firstLine="708"/>
+        <w:rPr>
+          <w:lang w:val="es-MX"/>
+        </w:rPr>
+      </w:pPr>
+      <w:r>
+        <w:rPr>
+          <w:b/>
+          <w:lang w:val="es-MX"/>
+        </w:rPr>
+        <w:t>Proyecto</w:t>
+      </w:r>
+      <w:r>
+        <w:rPr>
+          <w:lang w:val="es-MX"/>
+        </w:rPr>
+        <w:t xml:space="preserve">: Esta entidad será la encargada de identificar dentro del sistema los diferentes proyectos de software. Sera la entidad encargada de identificar los permisos de cada usuario frente a </w:t>
       </w:r>
       <w:proofErr w:type="spellStart"/>
       <w:r>
         <w:rPr>
           <w:lang w:val="es-MX"/>
         </w:rPr>
-        <w:t>solucion</w:t>
+        <w:t>si</w:t>
       </w:r>
       <w:proofErr w:type="spellEnd"/>
       <w:r>
         <w:rPr>
           <w:lang w:val="es-MX"/>
         </w:rPr>
-        <w:t>:</w:t>
-      </w:r>
-    </w:p>
-    <w:p>
-      <w:pPr>
-        <w:rPr>
-          <w:lang w:val="es-MX"/>
-        </w:rPr>
-      </w:pPr>
-    </w:p>
-    <w:p>
-      <w:pPr>
-        <w:rPr>
-          <w:lang w:val="es-MX"/>
-        </w:rPr>
-      </w:pPr>
-      <w:r>
-        <w:rPr>
-          <w:lang w:val="es-MX"/>
-        </w:rPr>
-        <w:t>Conceptos que se manejarían</w:t>
-      </w:r>
-    </w:p>
-    <w:p>
-      <w:pPr>
-        <w:rPr>
-          <w:lang w:val="es-MX"/>
-        </w:rPr>
-      </w:pPr>
-    </w:p>
-    <w:p>
-      <w:pPr>
-        <w:rPr>
-          <w:lang w:val="es-MX"/>
-        </w:rPr>
-      </w:pPr>
+        <w:t xml:space="preserve"> mismo.</w:t>
+      </w:r>
+    </w:p>
+    <w:p>
+      <w:pPr>
+        <w:ind w:firstLine="708"/>
+        <w:rPr>
+          <w:lang w:val="es-MX"/>
+        </w:rPr>
+      </w:pPr>
+      <w:r>
+        <w:rPr>
+          <w:b/>
+          <w:lang w:val="es-MX"/>
+        </w:rPr>
+        <w:t>Tarea</w:t>
+      </w:r>
+      <w:r>
+        <w:rPr>
+          <w:lang w:val="es-MX"/>
+        </w:rPr>
+        <w:t>: Las tareas aparecen relacionadas a los proyectos y son asignadas a los usuarios. Estas tareas pueden ser identificadas con un tipo, un responsable y una prioridad dentro del proyecto.</w:t>
+      </w:r>
+    </w:p>
+    <w:p>
+      <w:pPr>
+        <w:ind w:firstLine="708"/>
+        <w:rPr>
+          <w:lang w:val="es-MX"/>
+        </w:rPr>
+      </w:pPr>
+      <w:r>
+        <w:rPr>
+          <w:b/>
+          <w:lang w:val="es-MX"/>
+        </w:rPr>
+        <w:lastRenderedPageBreak/>
+        <w:t>Usuario</w:t>
+      </w:r>
+      <w:r>
+        <w:rPr>
+          <w:lang w:val="es-MX"/>
+        </w:rPr>
+        <w:t>: Serán los que accedan al sistema y podrán realizar acciones sobre el mismo. Para el sistema actualmente solo se contemplan dos roles:</w:t>
+      </w:r>
+    </w:p>
+    <w:p>
+      <w:pPr>
+        <w:pStyle w:val="Prrafodelista"/>
+        <w:numPr>
+          <w:ilvl w:val="0"/>
+          <w:numId w:val="3"/>
+        </w:numPr>
+        <w:rPr>
+          <w:lang w:val="es-MX"/>
+        </w:rPr>
+      </w:pPr>
+      <w:r>
+        <w:rPr>
+          <w:b/>
+          <w:lang w:val="es-MX"/>
+        </w:rPr>
+        <w:t>User:</w:t>
+      </w:r>
+      <w:r>
+        <w:rPr>
+          <w:lang w:val="es-MX"/>
+        </w:rPr>
+        <w:t xml:space="preserve"> Es el usuario con los permisos y funcionalidades básicas de la aplicación. A este se le asignara a un proyecto y distintas tareas.</w:t>
+      </w:r>
+    </w:p>
+    <w:p>
+      <w:pPr>
+        <w:pStyle w:val="Prrafodelista"/>
+        <w:numPr>
+          <w:ilvl w:val="0"/>
+          <w:numId w:val="3"/>
+        </w:numPr>
+        <w:rPr>
+          <w:lang w:val="es-MX"/>
+        </w:rPr>
+      </w:pPr>
+      <w:r>
+        <w:rPr>
+          <w:b/>
+          <w:lang w:val="es-MX"/>
+        </w:rPr>
+        <w:t>Admin:</w:t>
+      </w:r>
+      <w:r>
+        <w:rPr>
+          <w:lang w:val="es-MX"/>
+        </w:rPr>
+        <w:t xml:space="preserve"> El usuario con rol de administrador cuenta con funcionalidades </w:t>
+      </w:r>
       <w:proofErr w:type="spellStart"/>
       <w:r>
         <w:rPr>
           <w:lang w:val="es-MX"/>
         </w:rPr>
-        <w:t>Metodo</w:t>
+        <w:t>mas</w:t>
       </w:r>
       <w:proofErr w:type="spellEnd"/>
-    </w:p>
-    <w:p>
-      <w:pPr>
-        <w:rPr>
-          <w:lang w:val="es-MX"/>
-        </w:rPr>
-      </w:pPr>
-      <w:r>
-        <w:rPr>
-          <w:lang w:val="es-MX"/>
-        </w:rPr>
-        <w:t xml:space="preserve">Como </w:t>
-      </w:r>
-    </w:p>
-    <w:p>
-      <w:pPr>
-        <w:rPr>
-          <w:lang w:val="es-MX"/>
-        </w:rPr>
-      </w:pPr>
-      <w:r>
-        <w:rPr>
-          <w:lang w:val="es-MX"/>
-        </w:rPr>
-        <w:t>Cuando</w:t>
-      </w:r>
-    </w:p>
-    <w:p>
-      <w:pPr>
-        <w:rPr>
-          <w:lang w:val="es-MX"/>
-        </w:rPr>
-      </w:pPr>
-      <w:r>
-        <w:rPr>
-          <w:lang w:val="es-MX"/>
-        </w:rPr>
-        <w:t xml:space="preserve">Donde </w:t>
-      </w:r>
-    </w:p>
-    <w:p>
-      <w:pPr>
-        <w:rPr>
-          <w:lang w:val="es-MX"/>
-        </w:rPr>
-      </w:pPr>
-      <w:r>
-        <w:rPr>
-          <w:lang w:val="es-MX"/>
-        </w:rPr>
-        <w:t>Quien</w:t>
-      </w:r>
-    </w:p>
-    <w:p>
-      <w:pPr>
-        <w:rPr>
-          <w:lang w:val="es-MX"/>
-        </w:rPr>
-      </w:pPr>
-      <w:r>
-        <w:rPr>
-          <w:lang w:val="es-MX"/>
-        </w:rPr>
-        <w:t>Con que recursos</w:t>
-      </w:r>
-    </w:p>
-    <w:p>
-      <w:pPr>
-        <w:rPr>
-          <w:lang w:val="es-MX"/>
-        </w:rPr>
-      </w:pPr>
-    </w:p>
-    <w:p>
-      <w:pPr>
-        <w:rPr>
-          <w:lang w:val="es-MX"/>
-        </w:rPr>
-      </w:pPr>
-      <w:r>
-        <w:rPr>
+      <w:r>
+        <w:rPr>
+          <w:lang w:val="es-MX"/>
+        </w:rPr>
+        <w:t xml:space="preserve"> </w:t>
+      </w:r>
+      <w:r>
+        <w:rPr>
+          <w:lang w:val="es-MX"/>
+        </w:rPr>
+        <w:t>privilegiadas de gestión de usuarios, proyectos y tareas.</w:t>
+      </w:r>
+    </w:p>
+    <w:p>
+      <w:pPr>
+        <w:ind w:firstLine="708"/>
+        <w:rPr>
+          <w:lang w:val="es-MX"/>
+        </w:rPr>
+      </w:pPr>
+      <w:r>
+        <w:rPr>
+          <w:lang w:val="es-MX"/>
+        </w:rPr>
+        <w:tab/>
+      </w:r>
+      <w:r>
+        <w:rPr>
+          <w:lang w:val="es-MX"/>
+        </w:rPr>
+        <w:tab/>
+      </w:r>
+      <w:r>
+        <w:rPr>
+          <w:lang w:val="es-MX"/>
+        </w:rPr>
+        <w:tab/>
+      </w:r>
+      <w:r>
+        <w:rPr>
+          <w:lang w:val="es-MX"/>
+        </w:rPr>
+        <w:tab/>
+      </w:r>
+      <w:r>
+        <w:rPr>
+          <w:lang w:val="es-MX"/>
+        </w:rPr>
+        <w:tab/>
+      </w:r>
+    </w:p>
+    <w:p>
+      <w:pPr>
+        <w:rPr>
+          <w:b/>
+          <w:i/>
+          <w:sz w:val="28"/>
+          <w:lang w:val="es-MX"/>
+        </w:rPr>
+      </w:pPr>
+      <w:r>
+        <w:rPr>
+          <w:b/>
+          <w:i/>
+          <w:sz w:val="28"/>
+          <w:lang w:val="es-MX"/>
+        </w:rPr>
+        <w:t>Desarrollo</w:t>
+      </w:r>
+    </w:p>
+    <w:p>
+      <w:pPr>
+        <w:jc w:val="both"/>
+        <w:rPr>
+          <w:lang w:val="es-MX"/>
+        </w:rPr>
+      </w:pPr>
+      <w:r>
+        <w:rPr>
+          <w:lang w:val="es-MX"/>
+        </w:rPr>
+        <w:t>Aplicando la metodología ágil y el diseño orientado a la experiencia de usuario se busca captar las funcionalidades importantes del sistema, su arquitectura, herramientas y además se toman decisiones de diseño de interfaz y navegabilidad. Todo esto con la validación continua con el usuario y la empresa (AllCode) permite avanzar en el proceso de desarrollo y diseño de la solución.</w:t>
+      </w:r>
+    </w:p>
+    <w:p>
+      <w:pPr>
+        <w:jc w:val="both"/>
+        <w:rPr>
+          <w:lang w:val="es-MX"/>
+        </w:rPr>
+      </w:pPr>
+    </w:p>
+    <w:p>
+      <w:pPr>
+        <w:jc w:val="right"/>
+        <w:rPr>
+          <w:lang w:val="es-MX"/>
+        </w:rPr>
+      </w:pPr>
+      <w:r>
+        <w:rPr>
+          <w:noProof/>
+        </w:rPr>
+        <w:drawing>
+          <wp:inline distT="0" distB="0" distL="0" distR="0" wp14:anchorId="622EF4BD" wp14:editId="3E6FF12B">
+            <wp:extent cx="3700461" cy="1057275"/>
+            <wp:effectExtent l="0" t="0" r="0" b="0"/>
+            <wp:docPr id="4" name="Imagen 4"/>
+            <wp:cNvGraphicFramePr>
+              <a:graphicFrameLocks xmlns:a="http://schemas.openxmlformats.org/drawingml/2006/main" noChangeAspect="1"/>
+            </wp:cNvGraphicFramePr>
+            <a:graphic xmlns:a="http://schemas.openxmlformats.org/drawingml/2006/main">
+              <a:graphicData uri="http://schemas.openxmlformats.org/drawingml/2006/picture">
+                <pic:pic xmlns:pic="http://schemas.openxmlformats.org/drawingml/2006/picture">
+                  <pic:nvPicPr>
+                    <pic:cNvPr id="0" name="Picture 3"/>
+                    <pic:cNvPicPr>
+                      <a:picLocks noChangeAspect="1" noChangeArrowheads="1"/>
+                    </pic:cNvPicPr>
+                  </pic:nvPicPr>
+                  <pic:blipFill>
+                    <a:blip r:embed="rId10" cstate="print">
+                      <a:extLst>
+                        <a:ext uri="{28A0092B-C50C-407E-A947-70E740481C1C}">
+                          <a14:useLocalDpi xmlns:a14="http://schemas.microsoft.com/office/drawing/2010/main" val="0"/>
+                        </a:ext>
+                      </a:extLst>
+                    </a:blip>
+                    <a:srcRect/>
+                    <a:stretch>
+                      <a:fillRect/>
+                    </a:stretch>
+                  </pic:blipFill>
+                  <pic:spPr bwMode="auto">
+                    <a:xfrm>
+                      <a:off x="0" y="0"/>
+                      <a:ext cx="3745105" cy="1070030"/>
+                    </a:xfrm>
+                    <a:prstGeom prst="rect">
+                      <a:avLst/>
+                    </a:prstGeom>
+                    <a:noFill/>
+                    <a:ln>
+                      <a:noFill/>
+                    </a:ln>
+                  </pic:spPr>
+                </pic:pic>
+              </a:graphicData>
+            </a:graphic>
+          </wp:inline>
+        </w:drawing>
+      </w:r>
+    </w:p>
+    <w:p>
+      <w:pPr>
+        <w:jc w:val="both"/>
+        <w:rPr>
+          <w:lang w:val="es-MX"/>
+        </w:rPr>
+      </w:pPr>
+    </w:p>
+    <w:p>
+      <w:pPr>
+        <w:jc w:val="both"/>
+        <w:rPr>
+          <w:lang w:val="es-MX"/>
+        </w:rPr>
+      </w:pPr>
+      <w:r>
+        <w:rPr>
+          <w:lang w:val="es-MX"/>
+        </w:rPr>
+        <w:t>Durante los meses de septiembre a noviembre (2022) se busca generar la esquematización y modelación básica de la solución para llegar a un PMV</w:t>
+      </w:r>
+      <w:r>
+        <w:rPr>
+          <w:lang w:val="es-MX"/>
+        </w:rPr>
+        <w:t xml:space="preserve"> (Producto Mínimo Viable)</w:t>
+      </w:r>
+      <w:r>
+        <w:rPr>
+          <w:lang w:val="es-MX"/>
+        </w:rPr>
+        <w:t xml:space="preserve"> que satisfaga la condición de manejar el reporte de horas y la autenticación y gestión de usuario.</w:t>
+      </w:r>
+    </w:p>
+    <w:p>
+      <w:pPr>
+        <w:jc w:val="both"/>
+        <w:rPr>
+          <w:lang w:val="es-MX"/>
+        </w:rPr>
+      </w:pPr>
+      <w:r>
+        <w:rPr>
+          <w:noProof/>
+        </w:rPr>
+        <w:drawing>
+          <wp:anchor distT="0" distB="0" distL="114300" distR="114300" simplePos="0" relativeHeight="251658240" behindDoc="0" locked="0" layoutInCell="1" allowOverlap="1">
+            <wp:simplePos x="0" y="0"/>
+            <wp:positionH relativeFrom="page">
+              <wp:align>left</wp:align>
+            </wp:positionH>
+            <wp:positionV relativeFrom="paragraph">
+              <wp:posOffset>255905</wp:posOffset>
+            </wp:positionV>
+            <wp:extent cx="7846695" cy="2047875"/>
+            <wp:effectExtent l="0" t="0" r="1905" b="9525"/>
+            <wp:wrapTopAndBottom/>
+            <wp:docPr id="5" name="Imagen 5"/>
+            <wp:cNvGraphicFramePr>
+              <a:graphicFrameLocks xmlns:a="http://schemas.openxmlformats.org/drawingml/2006/main" noChangeAspect="1"/>
+            </wp:cNvGraphicFramePr>
+            <a:graphic xmlns:a="http://schemas.openxmlformats.org/drawingml/2006/main">
+              <a:graphicData uri="http://schemas.openxmlformats.org/drawingml/2006/picture">
+                <pic:pic xmlns:pic="http://schemas.openxmlformats.org/drawingml/2006/picture">
+                  <pic:nvPicPr>
+                    <pic:cNvPr id="0" name="Picture 5"/>
+                    <pic:cNvPicPr>
+                      <a:picLocks noChangeAspect="1" noChangeArrowheads="1"/>
+                    </pic:cNvPicPr>
+                  </pic:nvPicPr>
+                  <pic:blipFill>
+                    <a:blip r:embed="rId11" cstate="print">
+                      <a:extLst>
+                        <a:ext uri="{28A0092B-C50C-407E-A947-70E740481C1C}">
+                          <a14:useLocalDpi xmlns:a14="http://schemas.microsoft.com/office/drawing/2010/main" val="0"/>
+                        </a:ext>
+                      </a:extLst>
+                    </a:blip>
+                    <a:srcRect/>
+                    <a:stretch>
+                      <a:fillRect/>
+                    </a:stretch>
+                  </pic:blipFill>
+                  <pic:spPr bwMode="auto">
+                    <a:xfrm>
+                      <a:off x="0" y="0"/>
+                      <a:ext cx="7846695" cy="2047875"/>
+                    </a:xfrm>
+                    <a:prstGeom prst="rect">
+                      <a:avLst/>
+                    </a:prstGeom>
+                    <a:noFill/>
+                    <a:ln>
+                      <a:noFill/>
+                    </a:ln>
+                  </pic:spPr>
+                </pic:pic>
+              </a:graphicData>
+            </a:graphic>
+            <wp14:sizeRelH relativeFrom="margin">
+              <wp14:pctWidth>0</wp14:pctWidth>
+            </wp14:sizeRelH>
+            <wp14:sizeRelV relativeFrom="margin">
+              <wp14:pctHeight>0</wp14:pctHeight>
+            </wp14:sizeRelV>
+          </wp:anchor>
+        </w:drawing>
+      </w:r>
+    </w:p>
+    <w:p>
+      <w:pPr>
+        <w:jc w:val="both"/>
+        <w:rPr>
+          <w:lang w:val="es-MX"/>
+        </w:rPr>
+      </w:pPr>
+    </w:p>
+    <w:p>
+      <w:pPr>
+        <w:jc w:val="both"/>
+        <w:rPr>
+          <w:lang w:val="es-MX"/>
+        </w:rPr>
+      </w:pPr>
+    </w:p>
+    <w:p>
+      <w:pPr>
+        <w:jc w:val="both"/>
+        <w:rPr>
+          <w:lang w:val="es-MX"/>
+        </w:rPr>
+      </w:pPr>
+      <w:r>
+        <w:rPr>
+          <w:lang w:val="es-MX"/>
+        </w:rPr>
+        <w:lastRenderedPageBreak/>
+        <w:t>Con ayuda del jefe técnico de la empresa se captan aspectos importantes de la arquitectura y las herramientas a utilizar y de mi parte empiezo de manera autónoma la investigación del usuario final, que en este caso vendrían siendo los desarrolladores y los lideres de proyecto de la empresa.</w:t>
+      </w:r>
+    </w:p>
+    <w:p>
+      <w:pPr>
+        <w:jc w:val="both"/>
+        <w:rPr>
+          <w:lang w:val="es-MX"/>
+        </w:rPr>
+      </w:pPr>
+      <w:r>
+        <w:rPr>
+          <w:lang w:val="es-MX"/>
+        </w:rPr>
+        <w:t>Con la parte inicial del diseño y la arquitectura de la solución se empieza por prototipar las funcionalidades básicas por medio de REST API logrando un manejo de roles de usuario. Y con la parte de diseño de usuario y navegabilidad se procede a realizar la interfaz gráfica de usuario.</w:t>
+      </w:r>
+    </w:p>
+    <w:p>
+      <w:pPr>
+        <w:jc w:val="both"/>
+        <w:rPr>
+          <w:lang w:val="es-MX"/>
+        </w:rPr>
+      </w:pPr>
+    </w:p>
+    <w:p>
+      <w:pPr>
+        <w:rPr>
+          <w:b/>
+          <w:i/>
+          <w:sz w:val="28"/>
+          <w:lang w:val="es-MX"/>
+        </w:rPr>
+      </w:pPr>
+      <w:r>
+        <w:rPr>
+          <w:b/>
+          <w:i/>
+          <w:sz w:val="28"/>
           <w:lang w:val="es-MX"/>
         </w:rPr>
         <w:t>Presentación</w:t>
       </w:r>
       <w:r>
         <w:rPr>
+          <w:b/>
+          <w:i/>
+          <w:sz w:val="28"/>
           <w:lang w:val="es-MX"/>
         </w:rPr>
         <w:t xml:space="preserve"> y análisis de resultados</w:t>
@@ -1681,110 +2637,153 @@
         <w:rPr>
           <w:lang w:val="es-MX"/>
         </w:rPr>
-        <w:t>Que se obtuvo</w:t>
-      </w:r>
-    </w:p>
-    <w:p>
-      <w:pPr>
-        <w:rPr>
-          <w:lang w:val="es-MX"/>
-        </w:rPr>
-      </w:pPr>
-      <w:r>
-        <w:rPr>
-          <w:lang w:val="es-MX"/>
-        </w:rPr>
-        <w:t>Relación</w:t>
-      </w:r>
-      <w:r>
-        <w:rPr>
-          <w:lang w:val="es-MX"/>
-        </w:rPr>
-        <w:t xml:space="preserve"> con marco </w:t>
-      </w:r>
-      <w:r>
-        <w:rPr>
-          <w:lang w:val="es-MX"/>
-        </w:rPr>
-        <w:t>teórico</w:t>
-      </w:r>
-    </w:p>
-    <w:p>
-      <w:pPr>
-        <w:rPr>
-          <w:b/>
-          <w:lang w:val="es-MX"/>
-        </w:rPr>
-      </w:pPr>
-    </w:p>
-    <w:p>
-      <w:pPr>
-        <w:rPr>
-          <w:b/>
-          <w:lang w:val="es-MX"/>
-        </w:rPr>
-      </w:pPr>
-      <w:r>
-        <w:rPr>
-          <w:b/>
-          <w:lang w:val="es-MX"/>
-        </w:rPr>
-        <w:t>Conclusiones</w:t>
-      </w:r>
-    </w:p>
-    <w:p>
-      <w:pPr>
-        <w:rPr>
-          <w:b/>
-          <w:lang w:val="es-MX"/>
-        </w:rPr>
-      </w:pPr>
-    </w:p>
-    <w:p>
-      <w:pPr>
-        <w:rPr>
-          <w:b/>
-          <w:lang w:val="es-MX"/>
-        </w:rPr>
-      </w:pPr>
-      <w:r>
-        <w:rPr>
-          <w:b/>
-          <w:lang w:val="es-MX"/>
-        </w:rPr>
-        <w:t>Cronograma</w:t>
-      </w:r>
-    </w:p>
-    <w:p>
-      <w:pPr>
-        <w:rPr>
-          <w:b/>
-          <w:lang w:val="es-MX"/>
-        </w:rPr>
-      </w:pPr>
-    </w:p>
-    <w:p>
-      <w:pPr>
-        <w:rPr>
-          <w:b/>
-          <w:lang w:val="es-MX"/>
-        </w:rPr>
-      </w:pPr>
-    </w:p>
-    <w:p>
-      <w:pPr>
-        <w:rPr>
-          <w:b/>
-          <w:lang w:val="es-MX"/>
-        </w:rPr>
-      </w:pPr>
-      <w:r>
-        <w:rPr>
-          <w:b/>
+        <w:t>Se logro implementar la definición de roles dentro del sistema además de un dashboard inicial que ya tiene definida la navegación como debería ser según la investigación del usuario</w:t>
+      </w:r>
+      <w:r>
+        <w:rPr>
+          <w:lang w:val="es-MX"/>
+        </w:rPr>
+        <w:t>, permitiendo implementar la esquematización sugerida y la autenticación del usuario. El reporte de horas en la base de datos del sistema aun se encuentra en desarrollo en este momento, pero el sistema ya permite la identificación y relación de usuarios, tareas y proyectos.</w:t>
+      </w:r>
+    </w:p>
+    <w:p>
+      <w:pPr>
+        <w:rPr>
+          <w:lang w:val="es-MX"/>
+        </w:rPr>
+      </w:pPr>
+      <w:r>
+        <w:rPr>
+          <w:lang w:val="es-MX"/>
+        </w:rPr>
+        <w:t>Ver Repositorios de la solución</w:t>
+      </w:r>
+    </w:p>
+    <w:p>
+      <w:pPr>
+        <w:pStyle w:val="Prrafodelista"/>
+        <w:numPr>
+          <w:ilvl w:val="0"/>
+          <w:numId w:val="4"/>
+        </w:numPr>
+        <w:rPr>
+          <w:lang w:val="es-MX"/>
+        </w:rPr>
+      </w:pPr>
+      <w:hyperlink r:id="rId12" w:history="1">
+        <w:r>
+          <w:rPr>
+            <w:rStyle w:val="Hipervnculo"/>
+            <w:lang w:val="es-MX"/>
+          </w:rPr>
+          <w:t>https://bitbucket.org/jxmike/hh-frontend/src/master/</w:t>
+        </w:r>
+      </w:hyperlink>
+    </w:p>
+    <w:p>
+      <w:pPr>
+        <w:pStyle w:val="Prrafodelista"/>
+        <w:numPr>
+          <w:ilvl w:val="0"/>
+          <w:numId w:val="4"/>
+        </w:numPr>
+        <w:rPr>
+          <w:lang w:val="es-MX"/>
+        </w:rPr>
+      </w:pPr>
+      <w:hyperlink r:id="rId13" w:history="1">
+        <w:r>
+          <w:rPr>
+            <w:rStyle w:val="Hipervnculo"/>
+            <w:lang w:val="es-MX"/>
+          </w:rPr>
+          <w:t>https://bitbucket.org/jxmike/hh-core/src/master/</w:t>
+        </w:r>
+      </w:hyperlink>
+    </w:p>
+    <w:p>
+      <w:pPr>
+        <w:pStyle w:val="Prrafodelista"/>
+        <w:numPr>
+          <w:ilvl w:val="0"/>
+          <w:numId w:val="4"/>
+        </w:numPr>
+        <w:rPr>
+          <w:lang w:val="es-MX"/>
+        </w:rPr>
+      </w:pPr>
+      <w:hyperlink r:id="rId14" w:history="1">
+        <w:r>
+          <w:rPr>
+            <w:rStyle w:val="Hipervnculo"/>
+            <w:lang w:val="es-MX"/>
+          </w:rPr>
+          <w:t>https://bitbucket.org/jxmike/hh-auth/src/master/</w:t>
+        </w:r>
+      </w:hyperlink>
+    </w:p>
+    <w:p>
+      <w:pPr>
+        <w:rPr>
+          <w:lang w:val="es-MX"/>
+        </w:rPr>
+      </w:pPr>
+      <w:r>
+        <w:rPr>
+          <w:lang w:val="es-MX"/>
+        </w:rPr>
+        <w:t>ESTOS REPOSITORIOS NO SON PUBLICOS (DE LA EMPRESA)</w:t>
+      </w:r>
+    </w:p>
+    <w:p>
+      <w:pPr>
+        <w:rPr>
+          <w:lang w:val="es-MX"/>
+        </w:rPr>
+      </w:pPr>
+      <w:r>
+        <w:rPr>
+          <w:lang w:val="es-MX"/>
+        </w:rPr>
+        <w:t>EJEMPLO DE LAS FUNCIONALIDADES IMPLEMENTADAS Y EL ANALISIS DE RESULTADOS DURANTE LA REUNION CON EL JEFE Y EL ASESOR DE PRACTICA</w:t>
+      </w:r>
+    </w:p>
+    <w:p>
+      <w:pPr>
+        <w:rPr>
+          <w:b/>
+          <w:lang w:val="es-MX"/>
+        </w:rPr>
+      </w:pPr>
+    </w:p>
+    <w:p>
+      <w:pPr>
+        <w:rPr>
+          <w:b/>
+          <w:i/>
+          <w:sz w:val="28"/>
+          <w:lang w:val="es-MX"/>
+        </w:rPr>
+      </w:pPr>
+      <w:r>
+        <w:rPr>
+          <w:b/>
+          <w:i/>
+          <w:sz w:val="28"/>
           <w:lang w:val="es-MX"/>
         </w:rPr>
         <w:t>Bibliografía</w:t>
       </w:r>
+    </w:p>
+    <w:p>
+      <w:pPr>
+        <w:rPr>
+          <w:b/>
+          <w:i/>
+          <w:sz w:val="28"/>
+          <w:lang w:val="es-MX"/>
+        </w:rPr>
+      </w:pPr>
     </w:p>
     <w:p>
       <w:pPr>
@@ -1803,7 +2802,7 @@
         </w:rPr>
         <w:t xml:space="preserve">Principios del Manifiesto Ágil. (s. f.). Recuperado 31 de octubre de 2022, de </w:t>
       </w:r>
-      <w:hyperlink r:id="rId8" w:history="1">
+      <w:hyperlink r:id="rId15" w:history="1">
         <w:r>
           <w:rPr>
             <w:rStyle w:val="Hipervnculo"/>
@@ -1860,7 +2859,7 @@
         </w:rPr>
         <w:t xml:space="preserve">). ¿Qué es la metodología ágil? ¿Para qué sirve? Zendesk MX. </w:t>
       </w:r>
-      <w:hyperlink r:id="rId9" w:history="1">
+      <w:hyperlink r:id="rId16" w:history="1">
         <w:r>
           <w:rPr>
             <w:rStyle w:val="Hipervnculo"/>
@@ -1926,7 +2925,7 @@
         </w:rPr>
         <w:t xml:space="preserve"> Recuperado 31 de octubre de 2022, de </w:t>
       </w:r>
-      <w:hyperlink r:id="rId10" w:history="1">
+      <w:hyperlink r:id="rId17" w:history="1">
         <w:r>
           <w:rPr>
             <w:rStyle w:val="Hipervnculo"/>
@@ -1947,6 +2946,89 @@
           <w:lang w:val="es-MX"/>
         </w:rPr>
       </w:pPr>
+      <w:r>
+        <w:rPr>
+          <w:lang w:val="es-MX"/>
+        </w:rPr>
+        <w:t>Modelo vista controlador (MVC). Servicio de Informática ASP.NET MVC 3 Framework</w:t>
+      </w:r>
+      <w:r>
+        <w:rPr>
+          <w:lang w:val="es-MX"/>
+        </w:rPr>
+        <w:t>. Universidad de Alicante</w:t>
+      </w:r>
+      <w:r>
+        <w:rPr>
+          <w:lang w:val="es-MX"/>
+        </w:rPr>
+        <w:t xml:space="preserve">. (s. f.). Recuperado 1 de noviembre de 2022, de </w:t>
+      </w:r>
+      <w:hyperlink r:id="rId18" w:history="1">
+        <w:r>
+          <w:rPr>
+            <w:rStyle w:val="Hipervnculo"/>
+            <w:lang w:val="es-MX"/>
+          </w:rPr>
+          <w:t>https://si.ua.es/es/documentacion/asp-net-mvc-3/1-dia/modelo-vista-controlador-mvc.html</w:t>
+        </w:r>
+      </w:hyperlink>
+    </w:p>
+    <w:p>
+      <w:pPr>
+        <w:pStyle w:val="Prrafodelista"/>
+        <w:numPr>
+          <w:ilvl w:val="0"/>
+          <w:numId w:val="2"/>
+        </w:numPr>
+        <w:rPr>
+          <w:lang w:val="es-MX"/>
+        </w:rPr>
+      </w:pPr>
+      <w:r>
+        <w:rPr>
+          <w:lang w:val="es-MX"/>
+        </w:rPr>
+        <w:t xml:space="preserve">Lucca, R. (s. f.). Diseño UX: Cómo mejorar la experiencia de usuario de tu web. DXMedia. </w:t>
+      </w:r>
+      <w:hyperlink r:id="rId19" w:history="1">
+        <w:r>
+          <w:rPr>
+            <w:rStyle w:val="Hipervnculo"/>
+            <w:lang w:val="es-MX"/>
+          </w:rPr>
+          <w:t>https://dxmedia.net/ux-mejorar-experiencia-usuario/</w:t>
+        </w:r>
+      </w:hyperlink>
+    </w:p>
+    <w:p>
+      <w:pPr>
+        <w:pStyle w:val="Prrafodelista"/>
+        <w:numPr>
+          <w:ilvl w:val="0"/>
+          <w:numId w:val="2"/>
+        </w:numPr>
+        <w:rPr>
+          <w:lang w:val="es-MX"/>
+        </w:rPr>
+      </w:pPr>
+      <w:r>
+        <w:rPr>
+          <w:lang w:val="es-MX"/>
+        </w:rPr>
+        <w:t xml:space="preserve">12 principios de la metodología agiles en el desarrollo de proyectos. (s. f.). Cognodata. </w:t>
+      </w:r>
+      <w:hyperlink r:id="rId20" w:history="1">
+        <w:r>
+          <w:rPr>
+            <w:rStyle w:val="Hipervnculo"/>
+            <w:lang w:val="es-MX"/>
+          </w:rPr>
+          <w:t>https://www.cognodata.com/principios-metodologia-agile-desarrollo-proyectos/</w:t>
+        </w:r>
+      </w:hyperlink>
+      <w:bookmarkStart w:id="0" w:name="_GoBack"/>
+      <w:bookmarkEnd w:id="0"/>
     </w:p>
     <w:sectPr>
       <w:pgSz w:w="12240" w:h="15840"/>
@@ -1961,6 +3043,119 @@
 <file path=word/numbering.xml><?xml version="1.0" encoding="utf-8"?>
 <w:numbering xmlns:wpc="http://schemas.microsoft.com/office/word/2010/wordprocessingCanvas" xmlns:cx="http://schemas.microsoft.com/office/drawing/2014/chartex" xmlns:cx1="http://schemas.microsoft.com/office/drawing/2015/9/8/chartex" xmlns:cx2="http://schemas.microsoft.com/office/drawing/2015/10/21/chartex" xmlns:cx3="http://schemas.microsoft.com/office/drawing/2016/5/9/chartex" xmlns:cx4="http://schemas.microsoft.com/office/drawing/2016/5/10/chartex" xmlns:cx5="http://schemas.microsoft.com/office/drawing/2016/5/11/chartex" xmlns:cx6="http://schemas.microsoft.com/office/drawing/2016/5/12/chartex" xmlns:cx7="http://schemas.microsoft.com/office/drawing/2016/5/13/chartex" xmlns:cx8="http://schemas.microsoft.com/office/drawing/2016/5/14/chartex" xmlns:mc="http://schemas.openxmlformats.org/markup-compatibility/2006" xmlns:aink="http://schemas.microsoft.com/office/drawing/2016/ink" xmlns:am3d="http://schemas.microsoft.com/office/drawing/2017/model3d" xmlns:o="urn:schemas-microsoft-com:office:office" xmlns:r="http://schemas.openxmlformats.org/officeDocument/2006/relationships" xmlns:m="http://schemas.openxmlformats.org/officeDocument/2006/math" xmlns:v="urn:schemas-microsoft-com:vml" xmlns:wp14="http://schemas.microsoft.com/office/word/2010/wordprocessingDrawing" xmlns:wp="http://schemas.openxmlformats.org/drawingml/2006/wordprocessingDrawing" xmlns:w10="urn:schemas-microsoft-com:office:word" xmlns:w="http://schemas.openxmlformats.org/wordprocessingml/2006/main" xmlns:w14="http://schemas.microsoft.com/office/word/2010/wordml" xmlns:w15="http://schemas.microsoft.com/office/word/2012/wordml" xmlns:w16cid="http://schemas.microsoft.com/office/word/2016/wordml/cid" xmlns:w16se="http://schemas.microsoft.com/office/word/2015/wordml/symex" xmlns:wpg="http://schemas.microsoft.com/office/word/2010/wordprocessingGroup" xmlns:wpi="http://schemas.microsoft.com/office/word/2010/wordprocessingInk" xmlns:wne="http://schemas.microsoft.com/office/word/2006/wordml" xmlns:wps="http://schemas.microsoft.com/office/word/2010/wordprocessingShape" mc:Ignorable="w14 w15 w16se w16cid wp14">
   <w:abstractNum w:abstractNumId="0" w15:restartNumberingAfterBreak="0">
+    <w:nsid w:val="04E20CEE"/>
+    <w:multiLevelType w:val="hybridMultilevel"/>
+    <w:tmpl w:val="792293E6"/>
+    <w:lvl w:ilvl="0" w:tplc="240A0001">
+      <w:start w:val="1"/>
+      <w:numFmt w:val="bullet"/>
+      <w:lvlText w:val=""/>
+      <w:lvlJc w:val="left"/>
+      <w:pPr>
+        <w:ind w:left="720" w:hanging="360"/>
+      </w:pPr>
+      <w:rPr>
+        <w:rFonts w:ascii="Symbol" w:hAnsi="Symbol" w:hint="default"/>
+      </w:rPr>
+    </w:lvl>
+    <w:lvl w:ilvl="1" w:tplc="240A0003" w:tentative="1">
+      <w:start w:val="1"/>
+      <w:numFmt w:val="bullet"/>
+      <w:lvlText w:val="o"/>
+      <w:lvlJc w:val="left"/>
+      <w:pPr>
+        <w:ind w:left="1440" w:hanging="360"/>
+      </w:pPr>
+      <w:rPr>
+        <w:rFonts w:ascii="Courier New" w:hAnsi="Courier New" w:cs="Courier New" w:hint="default"/>
+      </w:rPr>
+    </w:lvl>
+    <w:lvl w:ilvl="2" w:tplc="240A0005" w:tentative="1">
+      <w:start w:val="1"/>
+      <w:numFmt w:val="bullet"/>
+      <w:lvlText w:val=""/>
+      <w:lvlJc w:val="left"/>
+      <w:pPr>
+        <w:ind w:left="2160" w:hanging="360"/>
+      </w:pPr>
+      <w:rPr>
+        <w:rFonts w:ascii="Wingdings" w:hAnsi="Wingdings" w:hint="default"/>
+      </w:rPr>
+    </w:lvl>
+    <w:lvl w:ilvl="3" w:tplc="240A0001" w:tentative="1">
+      <w:start w:val="1"/>
+      <w:numFmt w:val="bullet"/>
+      <w:lvlText w:val=""/>
+      <w:lvlJc w:val="left"/>
+      <w:pPr>
+        <w:ind w:left="2880" w:hanging="360"/>
+      </w:pPr>
+      <w:rPr>
+        <w:rFonts w:ascii="Symbol" w:hAnsi="Symbol" w:hint="default"/>
+      </w:rPr>
+    </w:lvl>
+    <w:lvl w:ilvl="4" w:tplc="240A0003" w:tentative="1">
+      <w:start w:val="1"/>
+      <w:numFmt w:val="bullet"/>
+      <w:lvlText w:val="o"/>
+      <w:lvlJc w:val="left"/>
+      <w:pPr>
+        <w:ind w:left="3600" w:hanging="360"/>
+      </w:pPr>
+      <w:rPr>
+        <w:rFonts w:ascii="Courier New" w:hAnsi="Courier New" w:cs="Courier New" w:hint="default"/>
+      </w:rPr>
+    </w:lvl>
+    <w:lvl w:ilvl="5" w:tplc="240A0005" w:tentative="1">
+      <w:start w:val="1"/>
+      <w:numFmt w:val="bullet"/>
+      <w:lvlText w:val=""/>
+      <w:lvlJc w:val="left"/>
+      <w:pPr>
+        <w:ind w:left="4320" w:hanging="360"/>
+      </w:pPr>
+      <w:rPr>
+        <w:rFonts w:ascii="Wingdings" w:hAnsi="Wingdings" w:hint="default"/>
+      </w:rPr>
+    </w:lvl>
+    <w:lvl w:ilvl="6" w:tplc="240A0001" w:tentative="1">
+      <w:start w:val="1"/>
+      <w:numFmt w:val="bullet"/>
+      <w:lvlText w:val=""/>
+      <w:lvlJc w:val="left"/>
+      <w:pPr>
+        <w:ind w:left="5040" w:hanging="360"/>
+      </w:pPr>
+      <w:rPr>
+        <w:rFonts w:ascii="Symbol" w:hAnsi="Symbol" w:hint="default"/>
+      </w:rPr>
+    </w:lvl>
+    <w:lvl w:ilvl="7" w:tplc="240A0003" w:tentative="1">
+      <w:start w:val="1"/>
+      <w:numFmt w:val="bullet"/>
+      <w:lvlText w:val="o"/>
+      <w:lvlJc w:val="left"/>
+      <w:pPr>
+        <w:ind w:left="5760" w:hanging="360"/>
+      </w:pPr>
+      <w:rPr>
+        <w:rFonts w:ascii="Courier New" w:hAnsi="Courier New" w:cs="Courier New" w:hint="default"/>
+      </w:rPr>
+    </w:lvl>
+    <w:lvl w:ilvl="8" w:tplc="240A0005" w:tentative="1">
+      <w:start w:val="1"/>
+      <w:numFmt w:val="bullet"/>
+      <w:lvlText w:val=""/>
+      <w:lvlJc w:val="left"/>
+      <w:pPr>
+        <w:ind w:left="6480" w:hanging="360"/>
+      </w:pPr>
+      <w:rPr>
+        <w:rFonts w:ascii="Wingdings" w:hAnsi="Wingdings" w:hint="default"/>
+      </w:rPr>
+    </w:lvl>
+  </w:abstractNum>
+  <w:abstractNum w:abstractNumId="1" w15:restartNumberingAfterBreak="0">
     <w:nsid w:val="256C60D6"/>
     <w:multiLevelType w:val="hybridMultilevel"/>
     <w:tmpl w:val="3B3847C2"/>
@@ -2073,19 +3268,20 @@
       </w:rPr>
     </w:lvl>
   </w:abstractNum>
-  <w:abstractNum w:abstractNumId="1" w15:restartNumberingAfterBreak="0">
-    <w:nsid w:val="61FB3200"/>
+  <w:abstractNum w:abstractNumId="2" w15:restartNumberingAfterBreak="0">
+    <w:nsid w:val="49CD7DDC"/>
     <w:multiLevelType w:val="hybridMultilevel"/>
-    <w:tmpl w:val="50BCC916"/>
-    <w:lvl w:ilvl="0" w:tplc="A5228218">
+    <w:tmpl w:val="54B2C3D4"/>
+    <w:lvl w:ilvl="0" w:tplc="240A0001">
+      <w:start w:val="1"/>
       <w:numFmt w:val="bullet"/>
-      <w:lvlText w:val="-"/>
+      <w:lvlText w:val=""/>
       <w:lvlJc w:val="left"/>
       <w:pPr>
-        <w:ind w:left="1776" w:hanging="360"/>
+        <w:ind w:left="1428" w:hanging="360"/>
       </w:pPr>
       <w:rPr>
-        <w:rFonts w:ascii="Calibri" w:eastAsiaTheme="minorHAnsi" w:hAnsi="Calibri" w:cs="Calibri" w:hint="default"/>
+        <w:rFonts w:ascii="Symbol" w:hAnsi="Symbol" w:hint="default"/>
       </w:rPr>
     </w:lvl>
     <w:lvl w:ilvl="1" w:tplc="240A0003" w:tentative="1">
@@ -2094,7 +3290,7 @@
       <w:lvlText w:val="o"/>
       <w:lvlJc w:val="left"/>
       <w:pPr>
-        <w:ind w:left="2496" w:hanging="360"/>
+        <w:ind w:left="2148" w:hanging="360"/>
       </w:pPr>
       <w:rPr>
         <w:rFonts w:ascii="Courier New" w:hAnsi="Courier New" w:cs="Courier New" w:hint="default"/>
@@ -2106,7 +3302,7 @@
       <w:lvlText w:val=""/>
       <w:lvlJc w:val="left"/>
       <w:pPr>
-        <w:ind w:left="3216" w:hanging="360"/>
+        <w:ind w:left="2868" w:hanging="360"/>
       </w:pPr>
       <w:rPr>
         <w:rFonts w:ascii="Wingdings" w:hAnsi="Wingdings" w:hint="default"/>
@@ -2118,7 +3314,7 @@
       <w:lvlText w:val=""/>
       <w:lvlJc w:val="left"/>
       <w:pPr>
-        <w:ind w:left="3936" w:hanging="360"/>
+        <w:ind w:left="3588" w:hanging="360"/>
       </w:pPr>
       <w:rPr>
         <w:rFonts w:ascii="Symbol" w:hAnsi="Symbol" w:hint="default"/>
@@ -2130,7 +3326,7 @@
       <w:lvlText w:val="o"/>
       <w:lvlJc w:val="left"/>
       <w:pPr>
-        <w:ind w:left="4656" w:hanging="360"/>
+        <w:ind w:left="4308" w:hanging="360"/>
       </w:pPr>
       <w:rPr>
         <w:rFonts w:ascii="Courier New" w:hAnsi="Courier New" w:cs="Courier New" w:hint="default"/>
@@ -2142,7 +3338,7 @@
       <w:lvlText w:val=""/>
       <w:lvlJc w:val="left"/>
       <w:pPr>
-        <w:ind w:left="5376" w:hanging="360"/>
+        <w:ind w:left="5028" w:hanging="360"/>
       </w:pPr>
       <w:rPr>
         <w:rFonts w:ascii="Wingdings" w:hAnsi="Wingdings" w:hint="default"/>
@@ -2154,7 +3350,7 @@
       <w:lvlText w:val=""/>
       <w:lvlJc w:val="left"/>
       <w:pPr>
-        <w:ind w:left="6096" w:hanging="360"/>
+        <w:ind w:left="5748" w:hanging="360"/>
       </w:pPr>
       <w:rPr>
         <w:rFonts w:ascii="Symbol" w:hAnsi="Symbol" w:hint="default"/>
@@ -2166,7 +3362,7 @@
       <w:lvlText w:val="o"/>
       <w:lvlJc w:val="left"/>
       <w:pPr>
-        <w:ind w:left="6816" w:hanging="360"/>
+        <w:ind w:left="6468" w:hanging="360"/>
       </w:pPr>
       <w:rPr>
         <w:rFonts w:ascii="Courier New" w:hAnsi="Courier New" w:cs="Courier New" w:hint="default"/>
@@ -2178,6 +3374,119 @@
       <w:lvlText w:val=""/>
       <w:lvlJc w:val="left"/>
       <w:pPr>
+        <w:ind w:left="7188" w:hanging="360"/>
+      </w:pPr>
+      <w:rPr>
+        <w:rFonts w:ascii="Wingdings" w:hAnsi="Wingdings" w:hint="default"/>
+      </w:rPr>
+    </w:lvl>
+  </w:abstractNum>
+  <w:abstractNum w:abstractNumId="3" w15:restartNumberingAfterBreak="0">
+    <w:nsid w:val="61FB3200"/>
+    <w:multiLevelType w:val="hybridMultilevel"/>
+    <w:tmpl w:val="D4ECF640"/>
+    <w:lvl w:ilvl="0" w:tplc="240A0001">
+      <w:start w:val="1"/>
+      <w:numFmt w:val="bullet"/>
+      <w:lvlText w:val=""/>
+      <w:lvlJc w:val="left"/>
+      <w:pPr>
+        <w:ind w:left="1776" w:hanging="360"/>
+      </w:pPr>
+      <w:rPr>
+        <w:rFonts w:ascii="Symbol" w:hAnsi="Symbol" w:hint="default"/>
+      </w:rPr>
+    </w:lvl>
+    <w:lvl w:ilvl="1" w:tplc="240A0003" w:tentative="1">
+      <w:start w:val="1"/>
+      <w:numFmt w:val="bullet"/>
+      <w:lvlText w:val="o"/>
+      <w:lvlJc w:val="left"/>
+      <w:pPr>
+        <w:ind w:left="2496" w:hanging="360"/>
+      </w:pPr>
+      <w:rPr>
+        <w:rFonts w:ascii="Courier New" w:hAnsi="Courier New" w:cs="Courier New" w:hint="default"/>
+      </w:rPr>
+    </w:lvl>
+    <w:lvl w:ilvl="2" w:tplc="240A0005" w:tentative="1">
+      <w:start w:val="1"/>
+      <w:numFmt w:val="bullet"/>
+      <w:lvlText w:val=""/>
+      <w:lvlJc w:val="left"/>
+      <w:pPr>
+        <w:ind w:left="3216" w:hanging="360"/>
+      </w:pPr>
+      <w:rPr>
+        <w:rFonts w:ascii="Wingdings" w:hAnsi="Wingdings" w:hint="default"/>
+      </w:rPr>
+    </w:lvl>
+    <w:lvl w:ilvl="3" w:tplc="240A0001" w:tentative="1">
+      <w:start w:val="1"/>
+      <w:numFmt w:val="bullet"/>
+      <w:lvlText w:val=""/>
+      <w:lvlJc w:val="left"/>
+      <w:pPr>
+        <w:ind w:left="3936" w:hanging="360"/>
+      </w:pPr>
+      <w:rPr>
+        <w:rFonts w:ascii="Symbol" w:hAnsi="Symbol" w:hint="default"/>
+      </w:rPr>
+    </w:lvl>
+    <w:lvl w:ilvl="4" w:tplc="240A0003" w:tentative="1">
+      <w:start w:val="1"/>
+      <w:numFmt w:val="bullet"/>
+      <w:lvlText w:val="o"/>
+      <w:lvlJc w:val="left"/>
+      <w:pPr>
+        <w:ind w:left="4656" w:hanging="360"/>
+      </w:pPr>
+      <w:rPr>
+        <w:rFonts w:ascii="Courier New" w:hAnsi="Courier New" w:cs="Courier New" w:hint="default"/>
+      </w:rPr>
+    </w:lvl>
+    <w:lvl w:ilvl="5" w:tplc="240A0005" w:tentative="1">
+      <w:start w:val="1"/>
+      <w:numFmt w:val="bullet"/>
+      <w:lvlText w:val=""/>
+      <w:lvlJc w:val="left"/>
+      <w:pPr>
+        <w:ind w:left="5376" w:hanging="360"/>
+      </w:pPr>
+      <w:rPr>
+        <w:rFonts w:ascii="Wingdings" w:hAnsi="Wingdings" w:hint="default"/>
+      </w:rPr>
+    </w:lvl>
+    <w:lvl w:ilvl="6" w:tplc="240A0001" w:tentative="1">
+      <w:start w:val="1"/>
+      <w:numFmt w:val="bullet"/>
+      <w:lvlText w:val=""/>
+      <w:lvlJc w:val="left"/>
+      <w:pPr>
+        <w:ind w:left="6096" w:hanging="360"/>
+      </w:pPr>
+      <w:rPr>
+        <w:rFonts w:ascii="Symbol" w:hAnsi="Symbol" w:hint="default"/>
+      </w:rPr>
+    </w:lvl>
+    <w:lvl w:ilvl="7" w:tplc="240A0003" w:tentative="1">
+      <w:start w:val="1"/>
+      <w:numFmt w:val="bullet"/>
+      <w:lvlText w:val="o"/>
+      <w:lvlJc w:val="left"/>
+      <w:pPr>
+        <w:ind w:left="6816" w:hanging="360"/>
+      </w:pPr>
+      <w:rPr>
+        <w:rFonts w:ascii="Courier New" w:hAnsi="Courier New" w:cs="Courier New" w:hint="default"/>
+      </w:rPr>
+    </w:lvl>
+    <w:lvl w:ilvl="8" w:tplc="240A0005" w:tentative="1">
+      <w:start w:val="1"/>
+      <w:numFmt w:val="bullet"/>
+      <w:lvlText w:val=""/>
+      <w:lvlJc w:val="left"/>
+      <w:pPr>
         <w:ind w:left="7536" w:hanging="360"/>
       </w:pPr>
       <w:rPr>
@@ -2186,9 +3495,15 @@
     </w:lvl>
   </w:abstractNum>
   <w:num w:numId="1">
+    <w:abstractNumId w:val="3"/>
+  </w:num>
+  <w:num w:numId="2">
     <w:abstractNumId w:val="1"/>
   </w:num>
-  <w:num w:numId="2">
+  <w:num w:numId="3">
+    <w:abstractNumId w:val="2"/>
+  </w:num>
+  <w:num w:numId="4">
     <w:abstractNumId w:val="0"/>
   </w:num>
 </w:numbering>

</xml_diff>